<commit_message>
Added more answers to assignment 1
</commit_message>
<xml_diff>
--- a/Assignments/Week_1_Assignment.docx
+++ b/Assignments/Week_1_Assignment.docx
@@ -283,6 +283,117 @@
     </w:p>
     <w:p>
       <w:pPr>
+        <w:pStyle w:val="Compact"/>
+        <w:numPr>
+          <w:numId w:val="1009"/>
+          <w:ilvl w:val="1"/>
+        </w:numPr>
+      </w:pPr>
+      <w:r>
+        <w:drawing>
+          <wp:inline>
+            <wp:extent cx="5334000" cy="4267200"/>
+            <wp:effectExtent b="0" l="0" r="0" t="0"/>
+            <wp:docPr descr="" id="1" name="Picture"/>
+            <a:graphic>
+              <a:graphicData uri="http://schemas.openxmlformats.org/drawingml/2006/picture">
+                <pic:pic>
+                  <pic:nvPicPr>
+                    <pic:cNvPr descr="Week_1_Assignment_files/figure-docx/plot_bias_variance_trade_off-1.png" id="0" name="Picture"/>
+                    <pic:cNvPicPr>
+                      <a:picLocks noChangeArrowheads="1" noChangeAspect="1"/>
+                    </pic:cNvPicPr>
+                  </pic:nvPicPr>
+                  <pic:blipFill>
+                    <a:blip r:embed="rId21"/>
+                    <a:stretch>
+                      <a:fillRect/>
+                    </a:stretch>
+                  </pic:blipFill>
+                  <pic:spPr bwMode="auto">
+                    <a:xfrm>
+                      <a:off x="0" y="0"/>
+                      <a:ext cx="5334000" cy="4267200"/>
+                    </a:xfrm>
+                    <a:prstGeom prst="rect">
+                      <a:avLst/>
+                    </a:prstGeom>
+                    <a:noFill/>
+                    <a:ln w="9525">
+                      <a:noFill/>
+                      <a:headEnd/>
+                      <a:tailEnd/>
+                    </a:ln>
+                  </pic:spPr>
+                </pic:pic>
+              </a:graphicData>
+            </a:graphic>
+          </wp:inline>
+        </w:drawing>
+      </w:r>
+    </w:p>
+    <w:p>
+      <w:pPr>
+        <w:pStyle w:val="Compact"/>
+        <w:numPr>
+          <w:numId w:val="1012"/>
+          <w:ilvl w:val="2"/>
+        </w:numPr>
+      </w:pPr>
+      <w:r>
+        <w:t xml:space="preserve">The bias decreases with model flexibility because models that are more flexible are able to better fit the training data. As the fit improves, the bias decreases.</w:t>
+      </w:r>
+    </w:p>
+    <w:p>
+      <w:pPr>
+        <w:pStyle w:val="Compact"/>
+        <w:numPr>
+          <w:numId w:val="1013"/>
+          <w:ilvl w:val="2"/>
+        </w:numPr>
+      </w:pPr>
+      <w:r>
+        <w:t xml:space="preserve">The variance increases with model flexibility because more flexible models tend to overfit the training data. When the model is applied to new data that wasn't used to train the model, the model will have a high degree of variation. This is because the highly flexible model can only model the training data, and not new data.</w:t>
+      </w:r>
+    </w:p>
+    <w:p>
+      <w:pPr>
+        <w:pStyle w:val="Compact"/>
+        <w:numPr>
+          <w:numId w:val="1014"/>
+          <w:ilvl w:val="2"/>
+        </w:numPr>
+      </w:pPr>
+      <w:r>
+        <w:t xml:space="preserve">The training error decreases with model flexibility because more flexible models are able to model the training data well. As flexibility increases, data overfitting increases which decreases bias because the model is able to predict the training data well.</w:t>
+      </w:r>
+    </w:p>
+    <w:p>
+      <w:pPr>
+        <w:pStyle w:val="Compact"/>
+        <w:numPr>
+          <w:numId w:val="1015"/>
+          <w:ilvl w:val="2"/>
+        </w:numPr>
+      </w:pPr>
+      <w:r>
+        <w:t xml:space="preserve">The testing error has a U-shape because it demonstrates the bias-variance trade off. As model flexibility increases, bias decreases but variance increases. The minimum point of the U-shape represents the degree of flexibility that yields the best trade off between bias and variance in terms of predictive ability on new data. Models that are not flexible enough will have high bias but low variance when tested on new data. Models that are too flexible will overfit the data and have low bias but high variance when tested on new data.</w:t>
+      </w:r>
+    </w:p>
+    <w:p>
+      <w:pPr>
+        <w:pStyle w:val="Compact"/>
+        <w:numPr>
+          <w:numId w:val="1016"/>
+          <w:ilvl w:val="2"/>
+        </w:numPr>
+      </w:pPr>
+      <w:r>
+        <w:t xml:space="preserve">The Bayes error is a horizontal line because it is constant. It represents the true noise in the data that cannot be captured by the model.</w:t>
+      </w:r>
+    </w:p>
+    <w:p>
+      <w:pPr>
         <w:numPr>
           <w:numId w:val="1001"/>
           <w:ilvl w:val="0"/>
@@ -290,6 +401,18 @@
       </w:pPr>
       <w:r>
         <w:t xml:space="preserve">2.4 #4</w:t>
+      </w:r>
+    </w:p>
+    <w:p>
+      <w:pPr>
+        <w:pStyle w:val="Compact"/>
+        <w:numPr>
+          <w:numId w:val="1017"/>
+          <w:ilvl w:val="1"/>
+        </w:numPr>
+      </w:pPr>
+      <w:r>
+        <w:t xml:space="preserve">Classification</w:t>
       </w:r>
     </w:p>
     <w:p>
@@ -411,7 +534,7 @@
     </w:lvl>
   </w:abstractNum>
   <w:abstractNum w:abstractNumId="990">
-    <w:nsid w:val="9a9fed5e"/>
+    <w:nsid w:val="860b5124"/>
     <w:multiLevelType w:val="multilevel"/>
     <w:lvl w:ilvl="0">
       <w:numFmt w:val="bullet"/>
@@ -492,7 +615,7 @@
     </w:lvl>
   </w:abstractNum>
   <w:abstractNum w:abstractNumId="991">
-    <w:nsid w:val="42f554cf"/>
+    <w:nsid w:val="1578fd92"/>
     <w:multiLevelType w:val="multilevel"/>
     <w:lvl w:ilvl="0">
       <w:numFmt w:val="bullet"/>
@@ -573,7 +696,7 @@
     </w:lvl>
   </w:abstractNum>
   <w:abstractNum w:abstractNumId="99711">
-    <w:nsid w:val="b610ab81"/>
+    <w:nsid w:val="c34f1a4b"/>
     <w:multiLevelType w:val="multilevel"/>
     <w:lvl w:ilvl="0">
       <w:start w:val="1"/>
@@ -661,7 +784,7 @@
     </w:lvl>
   </w:abstractNum>
   <w:abstractNum w:abstractNumId="99712">
-    <w:nsid w:val="880f21b5"/>
+    <w:nsid w:val="607fd087"/>
     <w:multiLevelType w:val="multilevel"/>
     <w:lvl w:ilvl="0">
       <w:start w:val="2"/>
@@ -749,7 +872,7 @@
     </w:lvl>
   </w:abstractNum>
   <w:abstractNum w:abstractNumId="99713">
-    <w:nsid w:val="ec5e4730"/>
+    <w:nsid w:val="a0665aa7"/>
     <w:multiLevelType w:val="multilevel"/>
     <w:lvl w:ilvl="0">
       <w:start w:val="3"/>
@@ -837,7 +960,7 @@
     </w:lvl>
   </w:abstractNum>
   <w:abstractNum w:abstractNumId="99714">
-    <w:nsid w:val="eae1a5d4"/>
+    <w:nsid w:val="cddc82f3"/>
     <w:multiLevelType w:val="multilevel"/>
     <w:lvl w:ilvl="0">
       <w:start w:val="4"/>
@@ -913,6 +1036,446 @@
     </w:lvl>
     <w:lvl w:ilvl="6">
       <w:start w:val="4"/>
+      <w:numFmt w:val="lowerLetter"/>
+      <w:lvlText w:val="%7."/>
+      <w:lvlJc w:val="left"/>
+      <w:pPr>
+        <w:tabs>
+          <w:tab w:val="num" w:pos="4320"/>
+        </w:tabs>
+        <w:ind w:left="4800" w:hanging="480"/>
+      </w:pPr>
+    </w:lvl>
+  </w:abstractNum>
+  <w:abstractNum w:abstractNumId="99511">
+    <w:nsid w:val="5da16337"/>
+    <w:multiLevelType w:val="multilevel"/>
+    <w:lvl w:ilvl="0">
+      <w:start w:val="1"/>
+      <w:numFmt w:val="lowerRoman"/>
+      <w:lvlText w:val="%1."/>
+      <w:lvlJc w:val="left"/>
+      <w:pPr>
+        <w:tabs>
+          <w:tab w:val="num" w:pos="0"/>
+        </w:tabs>
+        <w:ind w:left="480" w:hanging="480"/>
+      </w:pPr>
+    </w:lvl>
+    <w:lvl w:ilvl="1">
+      <w:start w:val="1"/>
+      <w:numFmt w:val="lowerRoman"/>
+      <w:lvlText w:val="%2."/>
+      <w:lvlJc w:val="left"/>
+      <w:pPr>
+        <w:tabs>
+          <w:tab w:val="num" w:pos="720"/>
+        </w:tabs>
+        <w:ind w:left="1200" w:hanging="480"/>
+      </w:pPr>
+    </w:lvl>
+    <w:lvl w:ilvl="2">
+      <w:start w:val="1"/>
+      <w:numFmt w:val="lowerRoman"/>
+      <w:lvlText w:val="%3."/>
+      <w:lvlJc w:val="left"/>
+      <w:pPr>
+        <w:tabs>
+          <w:tab w:val="num" w:pos="1440"/>
+        </w:tabs>
+        <w:ind w:left="1920" w:hanging="480"/>
+      </w:pPr>
+    </w:lvl>
+    <w:lvl w:ilvl="3">
+      <w:start w:val="1"/>
+      <w:numFmt w:val="lowerRoman"/>
+      <w:lvlText w:val="%4."/>
+      <w:lvlJc w:val="left"/>
+      <w:pPr>
+        <w:tabs>
+          <w:tab w:val="num" w:pos="2160"/>
+        </w:tabs>
+        <w:ind w:left="2640" w:hanging="480"/>
+      </w:pPr>
+    </w:lvl>
+    <w:lvl w:ilvl="4">
+      <w:start w:val="1"/>
+      <w:numFmt w:val="lowerRoman"/>
+      <w:lvlText w:val="%5."/>
+      <w:lvlJc w:val="left"/>
+      <w:pPr>
+        <w:tabs>
+          <w:tab w:val="num" w:pos="2880"/>
+        </w:tabs>
+        <w:ind w:left="3360" w:hanging="480"/>
+      </w:pPr>
+    </w:lvl>
+    <w:lvl w:ilvl="5">
+      <w:start w:val="1"/>
+      <w:numFmt w:val="lowerRoman"/>
+      <w:lvlText w:val="%6."/>
+      <w:lvlJc w:val="left"/>
+      <w:pPr>
+        <w:tabs>
+          <w:tab w:val="num" w:pos="3600"/>
+        </w:tabs>
+        <w:ind w:left="4080" w:hanging="480"/>
+      </w:pPr>
+    </w:lvl>
+    <w:lvl w:ilvl="6">
+      <w:start w:val="1"/>
+      <w:numFmt w:val="lowerRoman"/>
+      <w:lvlText w:val="%7."/>
+      <w:lvlJc w:val="left"/>
+      <w:pPr>
+        <w:tabs>
+          <w:tab w:val="num" w:pos="4320"/>
+        </w:tabs>
+        <w:ind w:left="4800" w:hanging="480"/>
+      </w:pPr>
+    </w:lvl>
+  </w:abstractNum>
+  <w:abstractNum w:abstractNumId="99512">
+    <w:nsid w:val="7f2f06e3"/>
+    <w:multiLevelType w:val="multilevel"/>
+    <w:lvl w:ilvl="0">
+      <w:start w:val="2"/>
+      <w:numFmt w:val="lowerRoman"/>
+      <w:lvlText w:val="%1."/>
+      <w:lvlJc w:val="left"/>
+      <w:pPr>
+        <w:tabs>
+          <w:tab w:val="num" w:pos="0"/>
+        </w:tabs>
+        <w:ind w:left="480" w:hanging="480"/>
+      </w:pPr>
+    </w:lvl>
+    <w:lvl w:ilvl="1">
+      <w:start w:val="2"/>
+      <w:numFmt w:val="lowerRoman"/>
+      <w:lvlText w:val="%2."/>
+      <w:lvlJc w:val="left"/>
+      <w:pPr>
+        <w:tabs>
+          <w:tab w:val="num" w:pos="720"/>
+        </w:tabs>
+        <w:ind w:left="1200" w:hanging="480"/>
+      </w:pPr>
+    </w:lvl>
+    <w:lvl w:ilvl="2">
+      <w:start w:val="2"/>
+      <w:numFmt w:val="lowerRoman"/>
+      <w:lvlText w:val="%3."/>
+      <w:lvlJc w:val="left"/>
+      <w:pPr>
+        <w:tabs>
+          <w:tab w:val="num" w:pos="1440"/>
+        </w:tabs>
+        <w:ind w:left="1920" w:hanging="480"/>
+      </w:pPr>
+    </w:lvl>
+    <w:lvl w:ilvl="3">
+      <w:start w:val="2"/>
+      <w:numFmt w:val="lowerRoman"/>
+      <w:lvlText w:val="%4."/>
+      <w:lvlJc w:val="left"/>
+      <w:pPr>
+        <w:tabs>
+          <w:tab w:val="num" w:pos="2160"/>
+        </w:tabs>
+        <w:ind w:left="2640" w:hanging="480"/>
+      </w:pPr>
+    </w:lvl>
+    <w:lvl w:ilvl="4">
+      <w:start w:val="2"/>
+      <w:numFmt w:val="lowerRoman"/>
+      <w:lvlText w:val="%5."/>
+      <w:lvlJc w:val="left"/>
+      <w:pPr>
+        <w:tabs>
+          <w:tab w:val="num" w:pos="2880"/>
+        </w:tabs>
+        <w:ind w:left="3360" w:hanging="480"/>
+      </w:pPr>
+    </w:lvl>
+    <w:lvl w:ilvl="5">
+      <w:start w:val="2"/>
+      <w:numFmt w:val="lowerRoman"/>
+      <w:lvlText w:val="%6."/>
+      <w:lvlJc w:val="left"/>
+      <w:pPr>
+        <w:tabs>
+          <w:tab w:val="num" w:pos="3600"/>
+        </w:tabs>
+        <w:ind w:left="4080" w:hanging="480"/>
+      </w:pPr>
+    </w:lvl>
+    <w:lvl w:ilvl="6">
+      <w:start w:val="2"/>
+      <w:numFmt w:val="lowerRoman"/>
+      <w:lvlText w:val="%7."/>
+      <w:lvlJc w:val="left"/>
+      <w:pPr>
+        <w:tabs>
+          <w:tab w:val="num" w:pos="4320"/>
+        </w:tabs>
+        <w:ind w:left="4800" w:hanging="480"/>
+      </w:pPr>
+    </w:lvl>
+  </w:abstractNum>
+  <w:abstractNum w:abstractNumId="99513">
+    <w:nsid w:val="336ad07b"/>
+    <w:multiLevelType w:val="multilevel"/>
+    <w:lvl w:ilvl="0">
+      <w:start w:val="3"/>
+      <w:numFmt w:val="lowerRoman"/>
+      <w:lvlText w:val="%1."/>
+      <w:lvlJc w:val="left"/>
+      <w:pPr>
+        <w:tabs>
+          <w:tab w:val="num" w:pos="0"/>
+        </w:tabs>
+        <w:ind w:left="480" w:hanging="480"/>
+      </w:pPr>
+    </w:lvl>
+    <w:lvl w:ilvl="1">
+      <w:start w:val="3"/>
+      <w:numFmt w:val="lowerRoman"/>
+      <w:lvlText w:val="%2."/>
+      <w:lvlJc w:val="left"/>
+      <w:pPr>
+        <w:tabs>
+          <w:tab w:val="num" w:pos="720"/>
+        </w:tabs>
+        <w:ind w:left="1200" w:hanging="480"/>
+      </w:pPr>
+    </w:lvl>
+    <w:lvl w:ilvl="2">
+      <w:start w:val="3"/>
+      <w:numFmt w:val="lowerRoman"/>
+      <w:lvlText w:val="%3."/>
+      <w:lvlJc w:val="left"/>
+      <w:pPr>
+        <w:tabs>
+          <w:tab w:val="num" w:pos="1440"/>
+        </w:tabs>
+        <w:ind w:left="1920" w:hanging="480"/>
+      </w:pPr>
+    </w:lvl>
+    <w:lvl w:ilvl="3">
+      <w:start w:val="3"/>
+      <w:numFmt w:val="lowerRoman"/>
+      <w:lvlText w:val="%4."/>
+      <w:lvlJc w:val="left"/>
+      <w:pPr>
+        <w:tabs>
+          <w:tab w:val="num" w:pos="2160"/>
+        </w:tabs>
+        <w:ind w:left="2640" w:hanging="480"/>
+      </w:pPr>
+    </w:lvl>
+    <w:lvl w:ilvl="4">
+      <w:start w:val="3"/>
+      <w:numFmt w:val="lowerRoman"/>
+      <w:lvlText w:val="%5."/>
+      <w:lvlJc w:val="left"/>
+      <w:pPr>
+        <w:tabs>
+          <w:tab w:val="num" w:pos="2880"/>
+        </w:tabs>
+        <w:ind w:left="3360" w:hanging="480"/>
+      </w:pPr>
+    </w:lvl>
+    <w:lvl w:ilvl="5">
+      <w:start w:val="3"/>
+      <w:numFmt w:val="lowerRoman"/>
+      <w:lvlText w:val="%6."/>
+      <w:lvlJc w:val="left"/>
+      <w:pPr>
+        <w:tabs>
+          <w:tab w:val="num" w:pos="3600"/>
+        </w:tabs>
+        <w:ind w:left="4080" w:hanging="480"/>
+      </w:pPr>
+    </w:lvl>
+    <w:lvl w:ilvl="6">
+      <w:start w:val="3"/>
+      <w:numFmt w:val="lowerRoman"/>
+      <w:lvlText w:val="%7."/>
+      <w:lvlJc w:val="left"/>
+      <w:pPr>
+        <w:tabs>
+          <w:tab w:val="num" w:pos="4320"/>
+        </w:tabs>
+        <w:ind w:left="4800" w:hanging="480"/>
+      </w:pPr>
+    </w:lvl>
+  </w:abstractNum>
+  <w:abstractNum w:abstractNumId="99514">
+    <w:nsid w:val="879f0f88"/>
+    <w:multiLevelType w:val="multilevel"/>
+    <w:lvl w:ilvl="0">
+      <w:start w:val="4"/>
+      <w:numFmt w:val="lowerRoman"/>
+      <w:lvlText w:val="%1."/>
+      <w:lvlJc w:val="left"/>
+      <w:pPr>
+        <w:tabs>
+          <w:tab w:val="num" w:pos="0"/>
+        </w:tabs>
+        <w:ind w:left="480" w:hanging="480"/>
+      </w:pPr>
+    </w:lvl>
+    <w:lvl w:ilvl="1">
+      <w:start w:val="4"/>
+      <w:numFmt w:val="lowerRoman"/>
+      <w:lvlText w:val="%2."/>
+      <w:lvlJc w:val="left"/>
+      <w:pPr>
+        <w:tabs>
+          <w:tab w:val="num" w:pos="720"/>
+        </w:tabs>
+        <w:ind w:left="1200" w:hanging="480"/>
+      </w:pPr>
+    </w:lvl>
+    <w:lvl w:ilvl="2">
+      <w:start w:val="4"/>
+      <w:numFmt w:val="lowerRoman"/>
+      <w:lvlText w:val="%3."/>
+      <w:lvlJc w:val="left"/>
+      <w:pPr>
+        <w:tabs>
+          <w:tab w:val="num" w:pos="1440"/>
+        </w:tabs>
+        <w:ind w:left="1920" w:hanging="480"/>
+      </w:pPr>
+    </w:lvl>
+    <w:lvl w:ilvl="3">
+      <w:start w:val="4"/>
+      <w:numFmt w:val="lowerRoman"/>
+      <w:lvlText w:val="%4."/>
+      <w:lvlJc w:val="left"/>
+      <w:pPr>
+        <w:tabs>
+          <w:tab w:val="num" w:pos="2160"/>
+        </w:tabs>
+        <w:ind w:left="2640" w:hanging="480"/>
+      </w:pPr>
+    </w:lvl>
+    <w:lvl w:ilvl="4">
+      <w:start w:val="4"/>
+      <w:numFmt w:val="lowerRoman"/>
+      <w:lvlText w:val="%5."/>
+      <w:lvlJc w:val="left"/>
+      <w:pPr>
+        <w:tabs>
+          <w:tab w:val="num" w:pos="2880"/>
+        </w:tabs>
+        <w:ind w:left="3360" w:hanging="480"/>
+      </w:pPr>
+    </w:lvl>
+    <w:lvl w:ilvl="5">
+      <w:start w:val="4"/>
+      <w:numFmt w:val="lowerRoman"/>
+      <w:lvlText w:val="%6."/>
+      <w:lvlJc w:val="left"/>
+      <w:pPr>
+        <w:tabs>
+          <w:tab w:val="num" w:pos="3600"/>
+        </w:tabs>
+        <w:ind w:left="4080" w:hanging="480"/>
+      </w:pPr>
+    </w:lvl>
+    <w:lvl w:ilvl="6">
+      <w:start w:val="4"/>
+      <w:numFmt w:val="lowerRoman"/>
+      <w:lvlText w:val="%7."/>
+      <w:lvlJc w:val="left"/>
+      <w:pPr>
+        <w:tabs>
+          <w:tab w:val="num" w:pos="4320"/>
+        </w:tabs>
+        <w:ind w:left="4800" w:hanging="480"/>
+      </w:pPr>
+    </w:lvl>
+  </w:abstractNum>
+  <w:abstractNum w:abstractNumId="997122">
+    <w:nsid w:val="a6343857"/>
+    <w:multiLevelType w:val="multilevel"/>
+    <w:lvl w:ilvl="0">
+      <w:start w:val="22"/>
+      <w:numFmt w:val="lowerLetter"/>
+      <w:lvlText w:val="%1."/>
+      <w:lvlJc w:val="left"/>
+      <w:pPr>
+        <w:tabs>
+          <w:tab w:val="num" w:pos="0"/>
+        </w:tabs>
+        <w:ind w:left="480" w:hanging="480"/>
+      </w:pPr>
+    </w:lvl>
+    <w:lvl w:ilvl="1">
+      <w:start w:val="22"/>
+      <w:numFmt w:val="lowerLetter"/>
+      <w:lvlText w:val="%2."/>
+      <w:lvlJc w:val="left"/>
+      <w:pPr>
+        <w:tabs>
+          <w:tab w:val="num" w:pos="720"/>
+        </w:tabs>
+        <w:ind w:left="1200" w:hanging="480"/>
+      </w:pPr>
+    </w:lvl>
+    <w:lvl w:ilvl="2">
+      <w:start w:val="22"/>
+      <w:numFmt w:val="lowerLetter"/>
+      <w:lvlText w:val="%3."/>
+      <w:lvlJc w:val="left"/>
+      <w:pPr>
+        <w:tabs>
+          <w:tab w:val="num" w:pos="1440"/>
+        </w:tabs>
+        <w:ind w:left="1920" w:hanging="480"/>
+      </w:pPr>
+    </w:lvl>
+    <w:lvl w:ilvl="3">
+      <w:start w:val="22"/>
+      <w:numFmt w:val="lowerLetter"/>
+      <w:lvlText w:val="%4."/>
+      <w:lvlJc w:val="left"/>
+      <w:pPr>
+        <w:tabs>
+          <w:tab w:val="num" w:pos="2160"/>
+        </w:tabs>
+        <w:ind w:left="2640" w:hanging="480"/>
+      </w:pPr>
+    </w:lvl>
+    <w:lvl w:ilvl="4">
+      <w:start w:val="22"/>
+      <w:numFmt w:val="lowerLetter"/>
+      <w:lvlText w:val="%5."/>
+      <w:lvlJc w:val="left"/>
+      <w:pPr>
+        <w:tabs>
+          <w:tab w:val="num" w:pos="2880"/>
+        </w:tabs>
+        <w:ind w:left="3360" w:hanging="480"/>
+      </w:pPr>
+    </w:lvl>
+    <w:lvl w:ilvl="5">
+      <w:start w:val="22"/>
+      <w:numFmt w:val="lowerLetter"/>
+      <w:lvlText w:val="%6."/>
+      <w:lvlJc w:val="left"/>
+      <w:pPr>
+        <w:tabs>
+          <w:tab w:val="num" w:pos="3600"/>
+        </w:tabs>
+        <w:ind w:left="4080" w:hanging="480"/>
+      </w:pPr>
+    </w:lvl>
+    <w:lvl w:ilvl="6">
+      <w:start w:val="22"/>
       <w:numFmt w:val="lowerLetter"/>
       <w:lvlText w:val="%7."/>
       <w:lvlJc w:val="left"/>
@@ -1079,6 +1642,276 @@
   </w:num>
   <w:num w:numId="1008">
     <w:abstractNumId w:val="99713"/>
+    <w:lvlOverride w:ilvl="0">
+      <w:startOverride w:val="3"/>
+    </w:lvlOverride>
+    <w:lvlOverride w:ilvl="1">
+      <w:startOverride w:val="3"/>
+    </w:lvlOverride>
+    <w:lvlOverride w:ilvl="2">
+      <w:startOverride w:val="3"/>
+    </w:lvlOverride>
+    <w:lvlOverride w:ilvl="3">
+      <w:startOverride w:val="3"/>
+    </w:lvlOverride>
+    <w:lvlOverride w:ilvl="4">
+      <w:startOverride w:val="3"/>
+    </w:lvlOverride>
+    <w:lvlOverride w:ilvl="5">
+      <w:startOverride w:val="3"/>
+    </w:lvlOverride>
+    <w:lvlOverride w:ilvl="6">
+      <w:startOverride w:val="3"/>
+    </w:lvlOverride>
+  </w:num>
+  <w:num w:numId="1009">
+    <w:abstractNumId w:val="99711"/>
+    <w:lvlOverride w:ilvl="0">
+      <w:startOverride w:val="1"/>
+    </w:lvlOverride>
+    <w:lvlOverride w:ilvl="1">
+      <w:startOverride w:val="1"/>
+    </w:lvlOverride>
+    <w:lvlOverride w:ilvl="2">
+      <w:startOverride w:val="1"/>
+    </w:lvlOverride>
+    <w:lvlOverride w:ilvl="3">
+      <w:startOverride w:val="1"/>
+    </w:lvlOverride>
+    <w:lvlOverride w:ilvl="4">
+      <w:startOverride w:val="1"/>
+    </w:lvlOverride>
+    <w:lvlOverride w:ilvl="5">
+      <w:startOverride w:val="1"/>
+    </w:lvlOverride>
+    <w:lvlOverride w:ilvl="6">
+      <w:startOverride w:val="1"/>
+    </w:lvlOverride>
+  </w:num>
+  <w:num w:numId="1010">
+    <w:abstractNumId w:val="99712"/>
+    <w:lvlOverride w:ilvl="0">
+      <w:startOverride w:val="2"/>
+    </w:lvlOverride>
+    <w:lvlOverride w:ilvl="1">
+      <w:startOverride w:val="2"/>
+    </w:lvlOverride>
+    <w:lvlOverride w:ilvl="2">
+      <w:startOverride w:val="2"/>
+    </w:lvlOverride>
+    <w:lvlOverride w:ilvl="3">
+      <w:startOverride w:val="2"/>
+    </w:lvlOverride>
+    <w:lvlOverride w:ilvl="4">
+      <w:startOverride w:val="2"/>
+    </w:lvlOverride>
+    <w:lvlOverride w:ilvl="5">
+      <w:startOverride w:val="2"/>
+    </w:lvlOverride>
+    <w:lvlOverride w:ilvl="6">
+      <w:startOverride w:val="2"/>
+    </w:lvlOverride>
+  </w:num>
+  <w:num w:numId="1011">
+    <w:abstractNumId w:val="991"/>
+  </w:num>
+  <w:num w:numId="1012">
+    <w:abstractNumId w:val="99511"/>
+    <w:lvlOverride w:ilvl="0">
+      <w:startOverride w:val="1"/>
+    </w:lvlOverride>
+    <w:lvlOverride w:ilvl="1">
+      <w:startOverride w:val="1"/>
+    </w:lvlOverride>
+    <w:lvlOverride w:ilvl="2">
+      <w:startOverride w:val="1"/>
+    </w:lvlOverride>
+    <w:lvlOverride w:ilvl="3">
+      <w:startOverride w:val="1"/>
+    </w:lvlOverride>
+    <w:lvlOverride w:ilvl="4">
+      <w:startOverride w:val="1"/>
+    </w:lvlOverride>
+    <w:lvlOverride w:ilvl="5">
+      <w:startOverride w:val="1"/>
+    </w:lvlOverride>
+    <w:lvlOverride w:ilvl="6">
+      <w:startOverride w:val="1"/>
+    </w:lvlOverride>
+  </w:num>
+  <w:num w:numId="1013">
+    <w:abstractNumId w:val="99512"/>
+    <w:lvlOverride w:ilvl="0">
+      <w:startOverride w:val="2"/>
+    </w:lvlOverride>
+    <w:lvlOverride w:ilvl="1">
+      <w:startOverride w:val="2"/>
+    </w:lvlOverride>
+    <w:lvlOverride w:ilvl="2">
+      <w:startOverride w:val="2"/>
+    </w:lvlOverride>
+    <w:lvlOverride w:ilvl="3">
+      <w:startOverride w:val="2"/>
+    </w:lvlOverride>
+    <w:lvlOverride w:ilvl="4">
+      <w:startOverride w:val="2"/>
+    </w:lvlOverride>
+    <w:lvlOverride w:ilvl="5">
+      <w:startOverride w:val="2"/>
+    </w:lvlOverride>
+    <w:lvlOverride w:ilvl="6">
+      <w:startOverride w:val="2"/>
+    </w:lvlOverride>
+  </w:num>
+  <w:num w:numId="1014">
+    <w:abstractNumId w:val="99513"/>
+    <w:lvlOverride w:ilvl="0">
+      <w:startOverride w:val="3"/>
+    </w:lvlOverride>
+    <w:lvlOverride w:ilvl="1">
+      <w:startOverride w:val="3"/>
+    </w:lvlOverride>
+    <w:lvlOverride w:ilvl="2">
+      <w:startOverride w:val="3"/>
+    </w:lvlOverride>
+    <w:lvlOverride w:ilvl="3">
+      <w:startOverride w:val="3"/>
+    </w:lvlOverride>
+    <w:lvlOverride w:ilvl="4">
+      <w:startOverride w:val="3"/>
+    </w:lvlOverride>
+    <w:lvlOverride w:ilvl="5">
+      <w:startOverride w:val="3"/>
+    </w:lvlOverride>
+    <w:lvlOverride w:ilvl="6">
+      <w:startOverride w:val="3"/>
+    </w:lvlOverride>
+  </w:num>
+  <w:num w:numId="1015">
+    <w:abstractNumId w:val="99514"/>
+    <w:lvlOverride w:ilvl="0">
+      <w:startOverride w:val="4"/>
+    </w:lvlOverride>
+    <w:lvlOverride w:ilvl="1">
+      <w:startOverride w:val="4"/>
+    </w:lvlOverride>
+    <w:lvlOverride w:ilvl="2">
+      <w:startOverride w:val="4"/>
+    </w:lvlOverride>
+    <w:lvlOverride w:ilvl="3">
+      <w:startOverride w:val="4"/>
+    </w:lvlOverride>
+    <w:lvlOverride w:ilvl="4">
+      <w:startOverride w:val="4"/>
+    </w:lvlOverride>
+    <w:lvlOverride w:ilvl="5">
+      <w:startOverride w:val="4"/>
+    </w:lvlOverride>
+    <w:lvlOverride w:ilvl="6">
+      <w:startOverride w:val="4"/>
+    </w:lvlOverride>
+  </w:num>
+  <w:num w:numId="1016">
+    <w:abstractNumId w:val="997122"/>
+    <w:lvlOverride w:ilvl="0">
+      <w:startOverride w:val="22"/>
+    </w:lvlOverride>
+    <w:lvlOverride w:ilvl="1">
+      <w:startOverride w:val="22"/>
+    </w:lvlOverride>
+    <w:lvlOverride w:ilvl="2">
+      <w:startOverride w:val="22"/>
+    </w:lvlOverride>
+    <w:lvlOverride w:ilvl="3">
+      <w:startOverride w:val="22"/>
+    </w:lvlOverride>
+    <w:lvlOverride w:ilvl="4">
+      <w:startOverride w:val="22"/>
+    </w:lvlOverride>
+    <w:lvlOverride w:ilvl="5">
+      <w:startOverride w:val="22"/>
+    </w:lvlOverride>
+    <w:lvlOverride w:ilvl="6">
+      <w:startOverride w:val="22"/>
+    </w:lvlOverride>
+  </w:num>
+  <w:num w:numId="1017">
+    <w:abstractNumId w:val="99711"/>
+    <w:lvlOverride w:ilvl="0">
+      <w:startOverride w:val="1"/>
+    </w:lvlOverride>
+    <w:lvlOverride w:ilvl="1">
+      <w:startOverride w:val="1"/>
+    </w:lvlOverride>
+    <w:lvlOverride w:ilvl="2">
+      <w:startOverride w:val="1"/>
+    </w:lvlOverride>
+    <w:lvlOverride w:ilvl="3">
+      <w:startOverride w:val="1"/>
+    </w:lvlOverride>
+    <w:lvlOverride w:ilvl="4">
+      <w:startOverride w:val="1"/>
+    </w:lvlOverride>
+    <w:lvlOverride w:ilvl="5">
+      <w:startOverride w:val="1"/>
+    </w:lvlOverride>
+    <w:lvlOverride w:ilvl="6">
+      <w:startOverride w:val="1"/>
+    </w:lvlOverride>
+  </w:num>
+  <w:num w:numId="1018">
+    <w:abstractNumId w:val="991"/>
+  </w:num>
+  <w:num w:numId="1019">
+    <w:abstractNumId w:val="99511"/>
+    <w:lvlOverride w:ilvl="0">
+      <w:startOverride w:val="1"/>
+    </w:lvlOverride>
+    <w:lvlOverride w:ilvl="1">
+      <w:startOverride w:val="1"/>
+    </w:lvlOverride>
+    <w:lvlOverride w:ilvl="2">
+      <w:startOverride w:val="1"/>
+    </w:lvlOverride>
+    <w:lvlOverride w:ilvl="3">
+      <w:startOverride w:val="1"/>
+    </w:lvlOverride>
+    <w:lvlOverride w:ilvl="4">
+      <w:startOverride w:val="1"/>
+    </w:lvlOverride>
+    <w:lvlOverride w:ilvl="5">
+      <w:startOverride w:val="1"/>
+    </w:lvlOverride>
+    <w:lvlOverride w:ilvl="6">
+      <w:startOverride w:val="1"/>
+    </w:lvlOverride>
+  </w:num>
+  <w:num w:numId="1020">
+    <w:abstractNumId w:val="99512"/>
+    <w:lvlOverride w:ilvl="0">
+      <w:startOverride w:val="2"/>
+    </w:lvlOverride>
+    <w:lvlOverride w:ilvl="1">
+      <w:startOverride w:val="2"/>
+    </w:lvlOverride>
+    <w:lvlOverride w:ilvl="2">
+      <w:startOverride w:val="2"/>
+    </w:lvlOverride>
+    <w:lvlOverride w:ilvl="3">
+      <w:startOverride w:val="2"/>
+    </w:lvlOverride>
+    <w:lvlOverride w:ilvl="4">
+      <w:startOverride w:val="2"/>
+    </w:lvlOverride>
+    <w:lvlOverride w:ilvl="5">
+      <w:startOverride w:val="2"/>
+    </w:lvlOverride>
+    <w:lvlOverride w:ilvl="6">
+      <w:startOverride w:val="2"/>
+    </w:lvlOverride>
+  </w:num>
+  <w:num w:numId="1021">
+    <w:abstractNumId w:val="99513"/>
     <w:lvlOverride w:ilvl="0">
       <w:startOverride w:val="3"/>
     </w:lvlOverride>

</xml_diff>

<commit_message>
Finished all the solutions
</commit_message>
<xml_diff>
--- a/Assignments/Week_1_Assignment.docx
+++ b/Assignments/Week_1_Assignment.docx
@@ -755,15 +755,57 @@
       </w:r>
       <w:r>
         <w:rPr>
-          <w:rStyle w:val="KeywordTok"/>
-        </w:rPr>
-        <w:t xml:space="preserve">head</w:t>
-      </w:r>
-      <w:r>
-        <w:rPr>
-          <w:rStyle w:val="NormalTok"/>
-        </w:rPr>
-        <w:t xml:space="preserve">(college)</w:t>
+          <w:rStyle w:val="NormalTok"/>
+        </w:rPr>
+        <w:t xml:space="preserve">college[</w:t>
+      </w:r>
+      <w:r>
+        <w:rPr>
+          <w:rStyle w:val="DecValTok"/>
+        </w:rPr>
+        <w:t xml:space="preserve">1</w:t>
+      </w:r>
+      <w:r>
+        <w:rPr>
+          <w:rStyle w:val="NormalTok"/>
+        </w:rPr>
+        <w:t xml:space="preserve">:</w:t>
+      </w:r>
+      <w:r>
+        <w:rPr>
+          <w:rStyle w:val="DecValTok"/>
+        </w:rPr>
+        <w:t xml:space="preserve">6</w:t>
+      </w:r>
+      <w:r>
+        <w:rPr>
+          <w:rStyle w:val="NormalTok"/>
+        </w:rPr>
+        <w:t xml:space="preserve">, </w:t>
+      </w:r>
+      <w:r>
+        <w:rPr>
+          <w:rStyle w:val="DecValTok"/>
+        </w:rPr>
+        <w:t xml:space="preserve">1</w:t>
+      </w:r>
+      <w:r>
+        <w:rPr>
+          <w:rStyle w:val="NormalTok"/>
+        </w:rPr>
+        <w:t xml:space="preserve">:</w:t>
+      </w:r>
+      <w:r>
+        <w:rPr>
+          <w:rStyle w:val="DecValTok"/>
+        </w:rPr>
+        <w:t xml:space="preserve">6</w:t>
+      </w:r>
+      <w:r>
+        <w:rPr>
+          <w:rStyle w:val="NormalTok"/>
+        </w:rPr>
+        <w:t xml:space="preserve">]</w:t>
       </w:r>
     </w:p>
     <w:p>
@@ -837,250 +879,61 @@
         <w:rPr>
           <w:rStyle w:val="VerbatimChar"/>
         </w:rPr>
-        <w:t xml:space="preserve">##                              Accept Enroll Top10perc Top25perc F.Undergrad</w:t>
-      </w:r>
-      <w:r>
-        <w:br w:type="textWrapping"/>
-      </w:r>
-      <w:r>
-        <w:rPr>
-          <w:rStyle w:val="VerbatimChar"/>
-        </w:rPr>
-        <w:t xml:space="preserve">## Abilene Christian University   1232    721        23        52        2885</w:t>
-      </w:r>
-      <w:r>
-        <w:br w:type="textWrapping"/>
-      </w:r>
-      <w:r>
-        <w:rPr>
-          <w:rStyle w:val="VerbatimChar"/>
-        </w:rPr>
-        <w:t xml:space="preserve">## Adelphi University             1924    512        16        29        2683</w:t>
-      </w:r>
-      <w:r>
-        <w:br w:type="textWrapping"/>
-      </w:r>
-      <w:r>
-        <w:rPr>
-          <w:rStyle w:val="VerbatimChar"/>
-        </w:rPr>
-        <w:t xml:space="preserve">## Adrian College                 1097    336        22        50        1036</w:t>
-      </w:r>
-      <w:r>
-        <w:br w:type="textWrapping"/>
-      </w:r>
-      <w:r>
-        <w:rPr>
-          <w:rStyle w:val="VerbatimChar"/>
-        </w:rPr>
-        <w:t xml:space="preserve">## Agnes Scott College             349    137        60        89         510</w:t>
-      </w:r>
-      <w:r>
-        <w:br w:type="textWrapping"/>
-      </w:r>
-      <w:r>
-        <w:rPr>
-          <w:rStyle w:val="VerbatimChar"/>
-        </w:rPr>
-        <w:t xml:space="preserve">## Alaska Pacific University       146     55        16        44         249</w:t>
-      </w:r>
-      <w:r>
-        <w:br w:type="textWrapping"/>
-      </w:r>
-      <w:r>
-        <w:rPr>
-          <w:rStyle w:val="VerbatimChar"/>
-        </w:rPr>
-        <w:t xml:space="preserve">## Albertson College               479    158        38        62         678</w:t>
-      </w:r>
-      <w:r>
-        <w:br w:type="textWrapping"/>
-      </w:r>
-      <w:r>
-        <w:rPr>
-          <w:rStyle w:val="VerbatimChar"/>
-        </w:rPr>
-        <w:t xml:space="preserve">##                              P.Undergrad Outstate Room.Board Books</w:t>
-      </w:r>
-      <w:r>
-        <w:br w:type="textWrapping"/>
-      </w:r>
-      <w:r>
-        <w:rPr>
-          <w:rStyle w:val="VerbatimChar"/>
-        </w:rPr>
-        <w:t xml:space="preserve">## Abilene Christian University         537     7440       3300   450</w:t>
-      </w:r>
-      <w:r>
-        <w:br w:type="textWrapping"/>
-      </w:r>
-      <w:r>
-        <w:rPr>
-          <w:rStyle w:val="VerbatimChar"/>
-        </w:rPr>
-        <w:t xml:space="preserve">## Adelphi University                  1227    12280       6450   750</w:t>
-      </w:r>
-      <w:r>
-        <w:br w:type="textWrapping"/>
-      </w:r>
-      <w:r>
-        <w:rPr>
-          <w:rStyle w:val="VerbatimChar"/>
-        </w:rPr>
-        <w:t xml:space="preserve">## Adrian College                        99    11250       3750   400</w:t>
-      </w:r>
-      <w:r>
-        <w:br w:type="textWrapping"/>
-      </w:r>
-      <w:r>
-        <w:rPr>
-          <w:rStyle w:val="VerbatimChar"/>
-        </w:rPr>
-        <w:t xml:space="preserve">## Agnes Scott College                   63    12960       5450   450</w:t>
-      </w:r>
-      <w:r>
-        <w:br w:type="textWrapping"/>
-      </w:r>
-      <w:r>
-        <w:rPr>
-          <w:rStyle w:val="VerbatimChar"/>
-        </w:rPr>
-        <w:t xml:space="preserve">## Alaska Pacific University            869     7560       4120   800</w:t>
-      </w:r>
-      <w:r>
-        <w:br w:type="textWrapping"/>
-      </w:r>
-      <w:r>
-        <w:rPr>
-          <w:rStyle w:val="VerbatimChar"/>
-        </w:rPr>
-        <w:t xml:space="preserve">## Albertson College                     41    13500       3335   500</w:t>
-      </w:r>
-      <w:r>
-        <w:br w:type="textWrapping"/>
-      </w:r>
-      <w:r>
-        <w:rPr>
-          <w:rStyle w:val="VerbatimChar"/>
-        </w:rPr>
-        <w:t xml:space="preserve">##                              Personal PhD Terminal S.F.Ratio perc.alumni</w:t>
-      </w:r>
-      <w:r>
-        <w:br w:type="textWrapping"/>
-      </w:r>
-      <w:r>
-        <w:rPr>
-          <w:rStyle w:val="VerbatimChar"/>
-        </w:rPr>
-        <w:t xml:space="preserve">## Abilene Christian University     2200  70       78      18.1          12</w:t>
-      </w:r>
-      <w:r>
-        <w:br w:type="textWrapping"/>
-      </w:r>
-      <w:r>
-        <w:rPr>
-          <w:rStyle w:val="VerbatimChar"/>
-        </w:rPr>
-        <w:t xml:space="preserve">## Adelphi University               1500  29       30      12.2          16</w:t>
-      </w:r>
-      <w:r>
-        <w:br w:type="textWrapping"/>
-      </w:r>
-      <w:r>
-        <w:rPr>
-          <w:rStyle w:val="VerbatimChar"/>
-        </w:rPr>
-        <w:t xml:space="preserve">## Adrian College                   1165  53       66      12.9          30</w:t>
-      </w:r>
-      <w:r>
-        <w:br w:type="textWrapping"/>
-      </w:r>
-      <w:r>
-        <w:rPr>
-          <w:rStyle w:val="VerbatimChar"/>
-        </w:rPr>
-        <w:t xml:space="preserve">## Agnes Scott College               875  92       97       7.7          37</w:t>
-      </w:r>
-      <w:r>
-        <w:br w:type="textWrapping"/>
-      </w:r>
-      <w:r>
-        <w:rPr>
-          <w:rStyle w:val="VerbatimChar"/>
-        </w:rPr>
-        <w:t xml:space="preserve">## Alaska Pacific University        1500  76       72      11.9           2</w:t>
-      </w:r>
-      <w:r>
-        <w:br w:type="textWrapping"/>
-      </w:r>
-      <w:r>
-        <w:rPr>
-          <w:rStyle w:val="VerbatimChar"/>
-        </w:rPr>
-        <w:t xml:space="preserve">## Albertson College                 675  67       73       9.4          11</w:t>
-      </w:r>
-      <w:r>
-        <w:br w:type="textWrapping"/>
-      </w:r>
-      <w:r>
-        <w:rPr>
-          <w:rStyle w:val="VerbatimChar"/>
-        </w:rPr>
-        <w:t xml:space="preserve">##                              Expend Grad.Rate</w:t>
-      </w:r>
-      <w:r>
-        <w:br w:type="textWrapping"/>
-      </w:r>
-      <w:r>
-        <w:rPr>
-          <w:rStyle w:val="VerbatimChar"/>
-        </w:rPr>
-        <w:t xml:space="preserve">## Abilene Christian University   7041        60</w:t>
-      </w:r>
-      <w:r>
-        <w:br w:type="textWrapping"/>
-      </w:r>
-      <w:r>
-        <w:rPr>
-          <w:rStyle w:val="VerbatimChar"/>
-        </w:rPr>
-        <w:t xml:space="preserve">## Adelphi University            10527        56</w:t>
-      </w:r>
-      <w:r>
-        <w:br w:type="textWrapping"/>
-      </w:r>
-      <w:r>
-        <w:rPr>
-          <w:rStyle w:val="VerbatimChar"/>
-        </w:rPr>
-        <w:t xml:space="preserve">## Adrian College                 8735        54</w:t>
-      </w:r>
-      <w:r>
-        <w:br w:type="textWrapping"/>
-      </w:r>
-      <w:r>
-        <w:rPr>
-          <w:rStyle w:val="VerbatimChar"/>
-        </w:rPr>
-        <w:t xml:space="preserve">## Agnes Scott College           19016        59</w:t>
-      </w:r>
-      <w:r>
-        <w:br w:type="textWrapping"/>
-      </w:r>
-      <w:r>
-        <w:rPr>
-          <w:rStyle w:val="VerbatimChar"/>
-        </w:rPr>
-        <w:t xml:space="preserve">## Alaska Pacific University     10922        15</w:t>
-      </w:r>
-      <w:r>
-        <w:br w:type="textWrapping"/>
-      </w:r>
-      <w:r>
-        <w:rPr>
-          <w:rStyle w:val="VerbatimChar"/>
-        </w:rPr>
-        <w:t xml:space="preserve">## Albertson College              9727        55</w:t>
+        <w:t xml:space="preserve">##                              Accept Enroll Top10perc</w:t>
+      </w:r>
+      <w:r>
+        <w:br w:type="textWrapping"/>
+      </w:r>
+      <w:r>
+        <w:rPr>
+          <w:rStyle w:val="VerbatimChar"/>
+        </w:rPr>
+        <w:t xml:space="preserve">## Abilene Christian University   1232    721        23</w:t>
+      </w:r>
+      <w:r>
+        <w:br w:type="textWrapping"/>
+      </w:r>
+      <w:r>
+        <w:rPr>
+          <w:rStyle w:val="VerbatimChar"/>
+        </w:rPr>
+        <w:t xml:space="preserve">## Adelphi University             1924    512        16</w:t>
+      </w:r>
+      <w:r>
+        <w:br w:type="textWrapping"/>
+      </w:r>
+      <w:r>
+        <w:rPr>
+          <w:rStyle w:val="VerbatimChar"/>
+        </w:rPr>
+        <w:t xml:space="preserve">## Adrian College                 1097    336        22</w:t>
+      </w:r>
+      <w:r>
+        <w:br w:type="textWrapping"/>
+      </w:r>
+      <w:r>
+        <w:rPr>
+          <w:rStyle w:val="VerbatimChar"/>
+        </w:rPr>
+        <w:t xml:space="preserve">## Agnes Scott College             349    137        60</w:t>
+      </w:r>
+      <w:r>
+        <w:br w:type="textWrapping"/>
+      </w:r>
+      <w:r>
+        <w:rPr>
+          <w:rStyle w:val="VerbatimChar"/>
+        </w:rPr>
+        <w:t xml:space="preserve">## Alaska Pacific University       146     55        16</w:t>
+      </w:r>
+      <w:r>
+        <w:br w:type="textWrapping"/>
+      </w:r>
+      <w:r>
+        <w:rPr>
+          <w:rStyle w:val="VerbatimChar"/>
+        </w:rPr>
+        <w:t xml:space="preserve">## Albertson College               479    158        38</w:t>
       </w:r>
     </w:p>
     <w:p>
@@ -1131,15 +984,57 @@
       </w:r>
       <w:r>
         <w:rPr>
-          <w:rStyle w:val="KeywordTok"/>
-        </w:rPr>
-        <w:t xml:space="preserve">head</w:t>
-      </w:r>
-      <w:r>
-        <w:rPr>
-          <w:rStyle w:val="NormalTok"/>
-        </w:rPr>
-        <w:t xml:space="preserve">(college)</w:t>
+          <w:rStyle w:val="NormalTok"/>
+        </w:rPr>
+        <w:t xml:space="preserve">college[</w:t>
+      </w:r>
+      <w:r>
+        <w:rPr>
+          <w:rStyle w:val="DecValTok"/>
+        </w:rPr>
+        <w:t xml:space="preserve">1</w:t>
+      </w:r>
+      <w:r>
+        <w:rPr>
+          <w:rStyle w:val="NormalTok"/>
+        </w:rPr>
+        <w:t xml:space="preserve">:</w:t>
+      </w:r>
+      <w:r>
+        <w:rPr>
+          <w:rStyle w:val="DecValTok"/>
+        </w:rPr>
+        <w:t xml:space="preserve">6</w:t>
+      </w:r>
+      <w:r>
+        <w:rPr>
+          <w:rStyle w:val="NormalTok"/>
+        </w:rPr>
+        <w:t xml:space="preserve">, </w:t>
+      </w:r>
+      <w:r>
+        <w:rPr>
+          <w:rStyle w:val="DecValTok"/>
+        </w:rPr>
+        <w:t xml:space="preserve">1</w:t>
+      </w:r>
+      <w:r>
+        <w:rPr>
+          <w:rStyle w:val="NormalTok"/>
+        </w:rPr>
+        <w:t xml:space="preserve">:</w:t>
+      </w:r>
+      <w:r>
+        <w:rPr>
+          <w:rStyle w:val="DecValTok"/>
+        </w:rPr>
+        <w:t xml:space="preserve">6</w:t>
+      </w:r>
+      <w:r>
+        <w:rPr>
+          <w:rStyle w:val="NormalTok"/>
+        </w:rPr>
+        <w:t xml:space="preserve">]</w:t>
       </w:r>
     </w:p>
     <w:p>
@@ -1213,187 +1108,61 @@
         <w:rPr>
           <w:rStyle w:val="VerbatimChar"/>
         </w:rPr>
-        <w:t xml:space="preserve">##                              Top25perc F.Undergrad P.Undergrad Outstate</w:t>
-      </w:r>
-      <w:r>
-        <w:br w:type="textWrapping"/>
-      </w:r>
-      <w:r>
-        <w:rPr>
-          <w:rStyle w:val="VerbatimChar"/>
-        </w:rPr>
-        <w:t xml:space="preserve">## Abilene Christian University        52        2885         537     7440</w:t>
-      </w:r>
-      <w:r>
-        <w:br w:type="textWrapping"/>
-      </w:r>
-      <w:r>
-        <w:rPr>
-          <w:rStyle w:val="VerbatimChar"/>
-        </w:rPr>
-        <w:t xml:space="preserve">## Adelphi University                  29        2683        1227    12280</w:t>
-      </w:r>
-      <w:r>
-        <w:br w:type="textWrapping"/>
-      </w:r>
-      <w:r>
-        <w:rPr>
-          <w:rStyle w:val="VerbatimChar"/>
-        </w:rPr>
-        <w:t xml:space="preserve">## Adrian College                      50        1036          99    11250</w:t>
-      </w:r>
-      <w:r>
-        <w:br w:type="textWrapping"/>
-      </w:r>
-      <w:r>
-        <w:rPr>
-          <w:rStyle w:val="VerbatimChar"/>
-        </w:rPr>
-        <w:t xml:space="preserve">## Agnes Scott College                 89         510          63    12960</w:t>
-      </w:r>
-      <w:r>
-        <w:br w:type="textWrapping"/>
-      </w:r>
-      <w:r>
-        <w:rPr>
-          <w:rStyle w:val="VerbatimChar"/>
-        </w:rPr>
-        <w:t xml:space="preserve">## Alaska Pacific University           44         249         869     7560</w:t>
-      </w:r>
-      <w:r>
-        <w:br w:type="textWrapping"/>
-      </w:r>
-      <w:r>
-        <w:rPr>
-          <w:rStyle w:val="VerbatimChar"/>
-        </w:rPr>
-        <w:t xml:space="preserve">## Albertson College                   62         678          41    13500</w:t>
-      </w:r>
-      <w:r>
-        <w:br w:type="textWrapping"/>
-      </w:r>
-      <w:r>
-        <w:rPr>
-          <w:rStyle w:val="VerbatimChar"/>
-        </w:rPr>
-        <w:t xml:space="preserve">##                              Room.Board Books Personal PhD Terminal</w:t>
-      </w:r>
-      <w:r>
-        <w:br w:type="textWrapping"/>
-      </w:r>
-      <w:r>
-        <w:rPr>
-          <w:rStyle w:val="VerbatimChar"/>
-        </w:rPr>
-        <w:t xml:space="preserve">## Abilene Christian University       3300   450     2200  70       78</w:t>
-      </w:r>
-      <w:r>
-        <w:br w:type="textWrapping"/>
-      </w:r>
-      <w:r>
-        <w:rPr>
-          <w:rStyle w:val="VerbatimChar"/>
-        </w:rPr>
-        <w:t xml:space="preserve">## Adelphi University                 6450   750     1500  29       30</w:t>
-      </w:r>
-      <w:r>
-        <w:br w:type="textWrapping"/>
-      </w:r>
-      <w:r>
-        <w:rPr>
-          <w:rStyle w:val="VerbatimChar"/>
-        </w:rPr>
-        <w:t xml:space="preserve">## Adrian College                     3750   400     1165  53       66</w:t>
-      </w:r>
-      <w:r>
-        <w:br w:type="textWrapping"/>
-      </w:r>
-      <w:r>
-        <w:rPr>
-          <w:rStyle w:val="VerbatimChar"/>
-        </w:rPr>
-        <w:t xml:space="preserve">## Agnes Scott College                5450   450      875  92       97</w:t>
-      </w:r>
-      <w:r>
-        <w:br w:type="textWrapping"/>
-      </w:r>
-      <w:r>
-        <w:rPr>
-          <w:rStyle w:val="VerbatimChar"/>
-        </w:rPr>
-        <w:t xml:space="preserve">## Alaska Pacific University          4120   800     1500  76       72</w:t>
-      </w:r>
-      <w:r>
-        <w:br w:type="textWrapping"/>
-      </w:r>
-      <w:r>
-        <w:rPr>
-          <w:rStyle w:val="VerbatimChar"/>
-        </w:rPr>
-        <w:t xml:space="preserve">## Albertson College                  3335   500      675  67       73</w:t>
-      </w:r>
-      <w:r>
-        <w:br w:type="textWrapping"/>
-      </w:r>
-      <w:r>
-        <w:rPr>
-          <w:rStyle w:val="VerbatimChar"/>
-        </w:rPr>
-        <w:t xml:space="preserve">##                              S.F.Ratio perc.alumni Expend Grad.Rate</w:t>
-      </w:r>
-      <w:r>
-        <w:br w:type="textWrapping"/>
-      </w:r>
-      <w:r>
-        <w:rPr>
-          <w:rStyle w:val="VerbatimChar"/>
-        </w:rPr>
-        <w:t xml:space="preserve">## Abilene Christian University      18.1          12   7041        60</w:t>
-      </w:r>
-      <w:r>
-        <w:br w:type="textWrapping"/>
-      </w:r>
-      <w:r>
-        <w:rPr>
-          <w:rStyle w:val="VerbatimChar"/>
-        </w:rPr>
-        <w:t xml:space="preserve">## Adelphi University                12.2          16  10527        56</w:t>
-      </w:r>
-      <w:r>
-        <w:br w:type="textWrapping"/>
-      </w:r>
-      <w:r>
-        <w:rPr>
-          <w:rStyle w:val="VerbatimChar"/>
-        </w:rPr>
-        <w:t xml:space="preserve">## Adrian College                    12.9          30   8735        54</w:t>
-      </w:r>
-      <w:r>
-        <w:br w:type="textWrapping"/>
-      </w:r>
-      <w:r>
-        <w:rPr>
-          <w:rStyle w:val="VerbatimChar"/>
-        </w:rPr>
-        <w:t xml:space="preserve">## Agnes Scott College                7.7          37  19016        59</w:t>
-      </w:r>
-      <w:r>
-        <w:br w:type="textWrapping"/>
-      </w:r>
-      <w:r>
-        <w:rPr>
-          <w:rStyle w:val="VerbatimChar"/>
-        </w:rPr>
-        <w:t xml:space="preserve">## Alaska Pacific University         11.9           2  10922        15</w:t>
-      </w:r>
-      <w:r>
-        <w:br w:type="textWrapping"/>
-      </w:r>
-      <w:r>
-        <w:rPr>
-          <w:rStyle w:val="VerbatimChar"/>
-        </w:rPr>
-        <w:t xml:space="preserve">## Albertson College                  9.4          11   9727        55</w:t>
+        <w:t xml:space="preserve">##                              Top25perc</w:t>
+      </w:r>
+      <w:r>
+        <w:br w:type="textWrapping"/>
+      </w:r>
+      <w:r>
+        <w:rPr>
+          <w:rStyle w:val="VerbatimChar"/>
+        </w:rPr>
+        <w:t xml:space="preserve">## Abilene Christian University        52</w:t>
+      </w:r>
+      <w:r>
+        <w:br w:type="textWrapping"/>
+      </w:r>
+      <w:r>
+        <w:rPr>
+          <w:rStyle w:val="VerbatimChar"/>
+        </w:rPr>
+        <w:t xml:space="preserve">## Adelphi University                  29</w:t>
+      </w:r>
+      <w:r>
+        <w:br w:type="textWrapping"/>
+      </w:r>
+      <w:r>
+        <w:rPr>
+          <w:rStyle w:val="VerbatimChar"/>
+        </w:rPr>
+        <w:t xml:space="preserve">## Adrian College                      50</w:t>
+      </w:r>
+      <w:r>
+        <w:br w:type="textWrapping"/>
+      </w:r>
+      <w:r>
+        <w:rPr>
+          <w:rStyle w:val="VerbatimChar"/>
+        </w:rPr>
+        <w:t xml:space="preserve">## Agnes Scott College                 89</w:t>
+      </w:r>
+      <w:r>
+        <w:br w:type="textWrapping"/>
+      </w:r>
+      <w:r>
+        <w:rPr>
+          <w:rStyle w:val="VerbatimChar"/>
+        </w:rPr>
+        <w:t xml:space="preserve">## Alaska Pacific University           44</w:t>
+      </w:r>
+      <w:r>
+        <w:br w:type="textWrapping"/>
+      </w:r>
+      <w:r>
+        <w:rPr>
+          <w:rStyle w:val="VerbatimChar"/>
+        </w:rPr>
+        <w:t xml:space="preserve">## Albertson College                   62</w:t>
       </w:r>
     </w:p>
     <w:p>
@@ -1893,7 +1662,55 @@
         <w:rPr>
           <w:rStyle w:val="NormalTok"/>
         </w:rPr>
-        <w:t xml:space="preserve">(college$Private, college$Outstate)</w:t>
+        <w:t xml:space="preserve">(college$Private, college$Outstate, </w:t>
+      </w:r>
+      <w:r>
+        <w:rPr>
+          <w:rStyle w:val="DataTypeTok"/>
+        </w:rPr>
+        <w:t xml:space="preserve">xlab =</w:t>
+      </w:r>
+      <w:r>
+        <w:rPr>
+          <w:rStyle w:val="NormalTok"/>
+        </w:rPr>
+        <w:t xml:space="preserve"> </w:t>
+      </w:r>
+      <w:r>
+        <w:rPr>
+          <w:rStyle w:val="StringTok"/>
+        </w:rPr>
+        <w:t xml:space="preserve">"Private School Indicator"</w:t>
+      </w:r>
+      <w:r>
+        <w:rPr>
+          <w:rStyle w:val="NormalTok"/>
+        </w:rPr>
+        <w:t xml:space="preserve">, </w:t>
+      </w:r>
+      <w:r>
+        <w:rPr>
+          <w:rStyle w:val="DataTypeTok"/>
+        </w:rPr>
+        <w:t xml:space="preserve">ylab =</w:t>
+      </w:r>
+      <w:r>
+        <w:rPr>
+          <w:rStyle w:val="NormalTok"/>
+        </w:rPr>
+        <w:t xml:space="preserve"> </w:t>
+      </w:r>
+      <w:r>
+        <w:rPr>
+          <w:rStyle w:val="StringTok"/>
+        </w:rPr>
+        <w:t xml:space="preserve">"Out of State"</w:t>
+      </w:r>
+      <w:r>
+        <w:rPr>
+          <w:rStyle w:val="NormalTok"/>
+        </w:rPr>
+        <w:t xml:space="preserve">)</w:t>
       </w:r>
     </w:p>
     <w:p>
@@ -2353,7 +2170,7 @@
         <w:rPr>
           <w:rStyle w:val="StringTok"/>
         </w:rPr>
-        <w:t xml:space="preserve">"Apps </w:t>
+        <w:t xml:space="preserve">"Applications Received </w:t>
       </w:r>
       <w:r>
         <w:rPr>
@@ -2428,7 +2245,7 @@
         <w:rPr>
           <w:rStyle w:val="StringTok"/>
         </w:rPr>
-        <w:t xml:space="preserve">"Room and Board </w:t>
+        <w:t xml:space="preserve">"Room and Board costs </w:t>
       </w:r>
       <w:r>
         <w:rPr>
@@ -2503,7 +2320,7 @@
         <w:rPr>
           <w:rStyle w:val="StringTok"/>
         </w:rPr>
-        <w:t xml:space="preserve">"PhD </w:t>
+        <w:t xml:space="preserve">"Percentage of Faculty with PhDs </w:t>
       </w:r>
       <w:r>
         <w:rPr>
@@ -2657,6 +2474,663 @@
         <w:t xml:space="preserve">  + vi. Further exploration</w:t>
       </w:r>
     </w:p>
+    <w:p>
+      <w:pPr>
+        <w:pStyle w:val="SourceCode"/>
+      </w:pPr>
+      <w:r>
+        <w:rPr>
+          <w:rStyle w:val="KeywordTok"/>
+        </w:rPr>
+        <w:t xml:space="preserve">plot</w:t>
+      </w:r>
+      <w:r>
+        <w:rPr>
+          <w:rStyle w:val="NormalTok"/>
+        </w:rPr>
+        <w:t xml:space="preserve">(college$Top10perc,</w:t>
+      </w:r>
+      <w:r>
+        <w:br w:type="textWrapping"/>
+      </w:r>
+      <w:r>
+        <w:rPr>
+          <w:rStyle w:val="NormalTok"/>
+        </w:rPr>
+        <w:t xml:space="preserve"> </w:t>
+      </w:r>
+      <w:r>
+        <w:rPr>
+          <w:rStyle w:val="NormalTok"/>
+        </w:rPr>
+        <w:t xml:space="preserve"> </w:t>
+      </w:r>
+      <w:r>
+        <w:rPr>
+          <w:rStyle w:val="NormalTok"/>
+        </w:rPr>
+        <w:t xml:space="preserve"> </w:t>
+      </w:r>
+      <w:r>
+        <w:rPr>
+          <w:rStyle w:val="NormalTok"/>
+        </w:rPr>
+        <w:t xml:space="preserve"> </w:t>
+      </w:r>
+      <w:r>
+        <w:rPr>
+          <w:rStyle w:val="NormalTok"/>
+        </w:rPr>
+        <w:t xml:space="preserve"> </w:t>
+      </w:r>
+      <w:r>
+        <w:rPr>
+          <w:rStyle w:val="NormalTok"/>
+        </w:rPr>
+        <w:t xml:space="preserve">college$Accept/college$Apps,</w:t>
+      </w:r>
+      <w:r>
+        <w:br w:type="textWrapping"/>
+      </w:r>
+      <w:r>
+        <w:rPr>
+          <w:rStyle w:val="NormalTok"/>
+        </w:rPr>
+        <w:t xml:space="preserve"> </w:t>
+      </w:r>
+      <w:r>
+        <w:rPr>
+          <w:rStyle w:val="NormalTok"/>
+        </w:rPr>
+        <w:t xml:space="preserve"> </w:t>
+      </w:r>
+      <w:r>
+        <w:rPr>
+          <w:rStyle w:val="NormalTok"/>
+        </w:rPr>
+        <w:t xml:space="preserve"> </w:t>
+      </w:r>
+      <w:r>
+        <w:rPr>
+          <w:rStyle w:val="NormalTok"/>
+        </w:rPr>
+        <w:t xml:space="preserve"> </w:t>
+      </w:r>
+      <w:r>
+        <w:rPr>
+          <w:rStyle w:val="NormalTok"/>
+        </w:rPr>
+        <w:t xml:space="preserve"> </w:t>
+      </w:r>
+      <w:r>
+        <w:rPr>
+          <w:rStyle w:val="DataTypeTok"/>
+        </w:rPr>
+        <w:t xml:space="preserve">xlab =</w:t>
+      </w:r>
+      <w:r>
+        <w:rPr>
+          <w:rStyle w:val="NormalTok"/>
+        </w:rPr>
+        <w:t xml:space="preserve"> </w:t>
+      </w:r>
+      <w:r>
+        <w:rPr>
+          <w:rStyle w:val="StringTok"/>
+        </w:rPr>
+        <w:t xml:space="preserve">"Pct. new students from top 10% of H.S. class Top25perc"</w:t>
+      </w:r>
+      <w:r>
+        <w:rPr>
+          <w:rStyle w:val="NormalTok"/>
+        </w:rPr>
+        <w:t xml:space="preserve">,</w:t>
+      </w:r>
+      <w:r>
+        <w:br w:type="textWrapping"/>
+      </w:r>
+      <w:r>
+        <w:rPr>
+          <w:rStyle w:val="NormalTok"/>
+        </w:rPr>
+        <w:t xml:space="preserve"> </w:t>
+      </w:r>
+      <w:r>
+        <w:rPr>
+          <w:rStyle w:val="NormalTok"/>
+        </w:rPr>
+        <w:t xml:space="preserve"> </w:t>
+      </w:r>
+      <w:r>
+        <w:rPr>
+          <w:rStyle w:val="NormalTok"/>
+        </w:rPr>
+        <w:t xml:space="preserve"> </w:t>
+      </w:r>
+      <w:r>
+        <w:rPr>
+          <w:rStyle w:val="NormalTok"/>
+        </w:rPr>
+        <w:t xml:space="preserve"> </w:t>
+      </w:r>
+      <w:r>
+        <w:rPr>
+          <w:rStyle w:val="NormalTok"/>
+        </w:rPr>
+        <w:t xml:space="preserve"> </w:t>
+      </w:r>
+      <w:r>
+        <w:rPr>
+          <w:rStyle w:val="DataTypeTok"/>
+        </w:rPr>
+        <w:t xml:space="preserve">ylab =</w:t>
+      </w:r>
+      <w:r>
+        <w:rPr>
+          <w:rStyle w:val="NormalTok"/>
+        </w:rPr>
+        <w:t xml:space="preserve"> </w:t>
+      </w:r>
+      <w:r>
+        <w:rPr>
+          <w:rStyle w:val="StringTok"/>
+        </w:rPr>
+        <w:t xml:space="preserve">"Acceptance Rate"</w:t>
+      </w:r>
+      <w:r>
+        <w:rPr>
+          <w:rStyle w:val="NormalTok"/>
+        </w:rPr>
+        <w:t xml:space="preserve">)</w:t>
+      </w:r>
+    </w:p>
+    <w:p>
+      <w:pPr>
+        <w:pStyle w:val="FirstParagraph"/>
+      </w:pPr>
+      <w:r>
+        <w:drawing>
+          <wp:inline>
+            <wp:extent cx="5334000" cy="4267200"/>
+            <wp:effectExtent b="0" l="0" r="0" t="0"/>
+            <wp:docPr descr="" id="1" name="Picture"/>
+            <a:graphic>
+              <a:graphicData uri="http://schemas.openxmlformats.org/drawingml/2006/picture">
+                <pic:pic>
+                  <pic:nvPicPr>
+                    <pic:cNvPr descr="Week_1_Assignment_files/figure-docx/further_exploration-1.png" id="0" name="Picture"/>
+                    <pic:cNvPicPr>
+                      <a:picLocks noChangeArrowheads="1" noChangeAspect="1"/>
+                    </pic:cNvPicPr>
+                  </pic:nvPicPr>
+                  <pic:blipFill>
+                    <a:blip r:embed="rId26"/>
+                    <a:stretch>
+                      <a:fillRect/>
+                    </a:stretch>
+                  </pic:blipFill>
+                  <pic:spPr bwMode="auto">
+                    <a:xfrm>
+                      <a:off x="0" y="0"/>
+                      <a:ext cx="5334000" cy="4267200"/>
+                    </a:xfrm>
+                    <a:prstGeom prst="rect">
+                      <a:avLst/>
+                    </a:prstGeom>
+                    <a:noFill/>
+                    <a:ln w="9525">
+                      <a:noFill/>
+                      <a:headEnd/>
+                      <a:tailEnd/>
+                    </a:ln>
+                  </pic:spPr>
+                </pic:pic>
+              </a:graphicData>
+            </a:graphic>
+          </wp:inline>
+        </w:drawing>
+      </w:r>
+    </w:p>
+    <w:p>
+      <w:pPr>
+        <w:pStyle w:val="SourceCode"/>
+      </w:pPr>
+      <w:r>
+        <w:rPr>
+          <w:rStyle w:val="KeywordTok"/>
+        </w:rPr>
+        <w:t xml:space="preserve">plot</w:t>
+      </w:r>
+      <w:r>
+        <w:rPr>
+          <w:rStyle w:val="NormalTok"/>
+        </w:rPr>
+        <w:t xml:space="preserve">(college$Private,</w:t>
+      </w:r>
+      <w:r>
+        <w:br w:type="textWrapping"/>
+      </w:r>
+      <w:r>
+        <w:rPr>
+          <w:rStyle w:val="NormalTok"/>
+        </w:rPr>
+        <w:t xml:space="preserve"> </w:t>
+      </w:r>
+      <w:r>
+        <w:rPr>
+          <w:rStyle w:val="NormalTok"/>
+        </w:rPr>
+        <w:t xml:space="preserve"> </w:t>
+      </w:r>
+      <w:r>
+        <w:rPr>
+          <w:rStyle w:val="NormalTok"/>
+        </w:rPr>
+        <w:t xml:space="preserve"> </w:t>
+      </w:r>
+      <w:r>
+        <w:rPr>
+          <w:rStyle w:val="NormalTok"/>
+        </w:rPr>
+        <w:t xml:space="preserve"> </w:t>
+      </w:r>
+      <w:r>
+        <w:rPr>
+          <w:rStyle w:val="NormalTok"/>
+        </w:rPr>
+        <w:t xml:space="preserve"> </w:t>
+      </w:r>
+      <w:r>
+        <w:rPr>
+          <w:rStyle w:val="NormalTok"/>
+        </w:rPr>
+        <w:t xml:space="preserve">college$Accept/college$Apps,</w:t>
+      </w:r>
+      <w:r>
+        <w:br w:type="textWrapping"/>
+      </w:r>
+      <w:r>
+        <w:rPr>
+          <w:rStyle w:val="NormalTok"/>
+        </w:rPr>
+        <w:t xml:space="preserve"> </w:t>
+      </w:r>
+      <w:r>
+        <w:rPr>
+          <w:rStyle w:val="NormalTok"/>
+        </w:rPr>
+        <w:t xml:space="preserve"> </w:t>
+      </w:r>
+      <w:r>
+        <w:rPr>
+          <w:rStyle w:val="NormalTok"/>
+        </w:rPr>
+        <w:t xml:space="preserve"> </w:t>
+      </w:r>
+      <w:r>
+        <w:rPr>
+          <w:rStyle w:val="NormalTok"/>
+        </w:rPr>
+        <w:t xml:space="preserve"> </w:t>
+      </w:r>
+      <w:r>
+        <w:rPr>
+          <w:rStyle w:val="NormalTok"/>
+        </w:rPr>
+        <w:t xml:space="preserve"> </w:t>
+      </w:r>
+      <w:r>
+        <w:rPr>
+          <w:rStyle w:val="DataTypeTok"/>
+        </w:rPr>
+        <w:t xml:space="preserve">xlab =</w:t>
+      </w:r>
+      <w:r>
+        <w:rPr>
+          <w:rStyle w:val="NormalTok"/>
+        </w:rPr>
+        <w:t xml:space="preserve"> </w:t>
+      </w:r>
+      <w:r>
+        <w:rPr>
+          <w:rStyle w:val="StringTok"/>
+        </w:rPr>
+        <w:t xml:space="preserve">"Private School Indicator"</w:t>
+      </w:r>
+      <w:r>
+        <w:rPr>
+          <w:rStyle w:val="NormalTok"/>
+        </w:rPr>
+        <w:t xml:space="preserve">,</w:t>
+      </w:r>
+      <w:r>
+        <w:br w:type="textWrapping"/>
+      </w:r>
+      <w:r>
+        <w:rPr>
+          <w:rStyle w:val="NormalTok"/>
+        </w:rPr>
+        <w:t xml:space="preserve"> </w:t>
+      </w:r>
+      <w:r>
+        <w:rPr>
+          <w:rStyle w:val="NormalTok"/>
+        </w:rPr>
+        <w:t xml:space="preserve"> </w:t>
+      </w:r>
+      <w:r>
+        <w:rPr>
+          <w:rStyle w:val="NormalTok"/>
+        </w:rPr>
+        <w:t xml:space="preserve"> </w:t>
+      </w:r>
+      <w:r>
+        <w:rPr>
+          <w:rStyle w:val="NormalTok"/>
+        </w:rPr>
+        <w:t xml:space="preserve"> </w:t>
+      </w:r>
+      <w:r>
+        <w:rPr>
+          <w:rStyle w:val="NormalTok"/>
+        </w:rPr>
+        <w:t xml:space="preserve"> </w:t>
+      </w:r>
+      <w:r>
+        <w:rPr>
+          <w:rStyle w:val="DataTypeTok"/>
+        </w:rPr>
+        <w:t xml:space="preserve">ylab =</w:t>
+      </w:r>
+      <w:r>
+        <w:rPr>
+          <w:rStyle w:val="NormalTok"/>
+        </w:rPr>
+        <w:t xml:space="preserve"> </w:t>
+      </w:r>
+      <w:r>
+        <w:rPr>
+          <w:rStyle w:val="StringTok"/>
+        </w:rPr>
+        <w:t xml:space="preserve">"Acceptance Rate"</w:t>
+      </w:r>
+      <w:r>
+        <w:rPr>
+          <w:rStyle w:val="NormalTok"/>
+        </w:rPr>
+        <w:t xml:space="preserve">)</w:t>
+      </w:r>
+    </w:p>
+    <w:p>
+      <w:pPr>
+        <w:pStyle w:val="FirstParagraph"/>
+      </w:pPr>
+      <w:r>
+        <w:drawing>
+          <wp:inline>
+            <wp:extent cx="5334000" cy="4267200"/>
+            <wp:effectExtent b="0" l="0" r="0" t="0"/>
+            <wp:docPr descr="" id="1" name="Picture"/>
+            <a:graphic>
+              <a:graphicData uri="http://schemas.openxmlformats.org/drawingml/2006/picture">
+                <pic:pic>
+                  <pic:nvPicPr>
+                    <pic:cNvPr descr="Week_1_Assignment_files/figure-docx/further_exploration-2.png" id="0" name="Picture"/>
+                    <pic:cNvPicPr>
+                      <a:picLocks noChangeArrowheads="1" noChangeAspect="1"/>
+                    </pic:cNvPicPr>
+                  </pic:nvPicPr>
+                  <pic:blipFill>
+                    <a:blip r:embed="rId27"/>
+                    <a:stretch>
+                      <a:fillRect/>
+                    </a:stretch>
+                  </pic:blipFill>
+                  <pic:spPr bwMode="auto">
+                    <a:xfrm>
+                      <a:off x="0" y="0"/>
+                      <a:ext cx="5334000" cy="4267200"/>
+                    </a:xfrm>
+                    <a:prstGeom prst="rect">
+                      <a:avLst/>
+                    </a:prstGeom>
+                    <a:noFill/>
+                    <a:ln w="9525">
+                      <a:noFill/>
+                      <a:headEnd/>
+                      <a:tailEnd/>
+                    </a:ln>
+                  </pic:spPr>
+                </pic:pic>
+              </a:graphicData>
+            </a:graphic>
+          </wp:inline>
+        </w:drawing>
+      </w:r>
+    </w:p>
+    <w:p>
+      <w:pPr>
+        <w:pStyle w:val="SourceCode"/>
+      </w:pPr>
+      <w:r>
+        <w:rPr>
+          <w:rStyle w:val="KeywordTok"/>
+        </w:rPr>
+        <w:t xml:space="preserve">plot</w:t>
+      </w:r>
+      <w:r>
+        <w:rPr>
+          <w:rStyle w:val="NormalTok"/>
+        </w:rPr>
+        <w:t xml:space="preserve">(college$Grad.Rate,</w:t>
+      </w:r>
+      <w:r>
+        <w:br w:type="textWrapping"/>
+      </w:r>
+      <w:r>
+        <w:rPr>
+          <w:rStyle w:val="NormalTok"/>
+        </w:rPr>
+        <w:t xml:space="preserve"> </w:t>
+      </w:r>
+      <w:r>
+        <w:rPr>
+          <w:rStyle w:val="NormalTok"/>
+        </w:rPr>
+        <w:t xml:space="preserve"> </w:t>
+      </w:r>
+      <w:r>
+        <w:rPr>
+          <w:rStyle w:val="NormalTok"/>
+        </w:rPr>
+        <w:t xml:space="preserve"> </w:t>
+      </w:r>
+      <w:r>
+        <w:rPr>
+          <w:rStyle w:val="NormalTok"/>
+        </w:rPr>
+        <w:t xml:space="preserve"> </w:t>
+      </w:r>
+      <w:r>
+        <w:rPr>
+          <w:rStyle w:val="NormalTok"/>
+        </w:rPr>
+        <w:t xml:space="preserve"> </w:t>
+      </w:r>
+      <w:r>
+        <w:rPr>
+          <w:rStyle w:val="NormalTok"/>
+        </w:rPr>
+        <w:t xml:space="preserve">college$Accept/college$Apps,</w:t>
+      </w:r>
+      <w:r>
+        <w:br w:type="textWrapping"/>
+      </w:r>
+      <w:r>
+        <w:rPr>
+          <w:rStyle w:val="NormalTok"/>
+        </w:rPr>
+        <w:t xml:space="preserve"> </w:t>
+      </w:r>
+      <w:r>
+        <w:rPr>
+          <w:rStyle w:val="NormalTok"/>
+        </w:rPr>
+        <w:t xml:space="preserve"> </w:t>
+      </w:r>
+      <w:r>
+        <w:rPr>
+          <w:rStyle w:val="NormalTok"/>
+        </w:rPr>
+        <w:t xml:space="preserve"> </w:t>
+      </w:r>
+      <w:r>
+        <w:rPr>
+          <w:rStyle w:val="NormalTok"/>
+        </w:rPr>
+        <w:t xml:space="preserve"> </w:t>
+      </w:r>
+      <w:r>
+        <w:rPr>
+          <w:rStyle w:val="NormalTok"/>
+        </w:rPr>
+        <w:t xml:space="preserve"> </w:t>
+      </w:r>
+      <w:r>
+        <w:rPr>
+          <w:rStyle w:val="DataTypeTok"/>
+        </w:rPr>
+        <w:t xml:space="preserve">xlab =</w:t>
+      </w:r>
+      <w:r>
+        <w:rPr>
+          <w:rStyle w:val="NormalTok"/>
+        </w:rPr>
+        <w:t xml:space="preserve"> </w:t>
+      </w:r>
+      <w:r>
+        <w:rPr>
+          <w:rStyle w:val="StringTok"/>
+        </w:rPr>
+        <w:t xml:space="preserve">"Graduation Rate"</w:t>
+      </w:r>
+      <w:r>
+        <w:rPr>
+          <w:rStyle w:val="NormalTok"/>
+        </w:rPr>
+        <w:t xml:space="preserve">,</w:t>
+      </w:r>
+      <w:r>
+        <w:br w:type="textWrapping"/>
+      </w:r>
+      <w:r>
+        <w:rPr>
+          <w:rStyle w:val="NormalTok"/>
+        </w:rPr>
+        <w:t xml:space="preserve"> </w:t>
+      </w:r>
+      <w:r>
+        <w:rPr>
+          <w:rStyle w:val="NormalTok"/>
+        </w:rPr>
+        <w:t xml:space="preserve"> </w:t>
+      </w:r>
+      <w:r>
+        <w:rPr>
+          <w:rStyle w:val="NormalTok"/>
+        </w:rPr>
+        <w:t xml:space="preserve"> </w:t>
+      </w:r>
+      <w:r>
+        <w:rPr>
+          <w:rStyle w:val="NormalTok"/>
+        </w:rPr>
+        <w:t xml:space="preserve"> </w:t>
+      </w:r>
+      <w:r>
+        <w:rPr>
+          <w:rStyle w:val="NormalTok"/>
+        </w:rPr>
+        <w:t xml:space="preserve"> </w:t>
+      </w:r>
+      <w:r>
+        <w:rPr>
+          <w:rStyle w:val="DataTypeTok"/>
+        </w:rPr>
+        <w:t xml:space="preserve">ylab =</w:t>
+      </w:r>
+      <w:r>
+        <w:rPr>
+          <w:rStyle w:val="NormalTok"/>
+        </w:rPr>
+        <w:t xml:space="preserve"> </w:t>
+      </w:r>
+      <w:r>
+        <w:rPr>
+          <w:rStyle w:val="StringTok"/>
+        </w:rPr>
+        <w:t xml:space="preserve">"Acceptance Rate"</w:t>
+      </w:r>
+      <w:r>
+        <w:rPr>
+          <w:rStyle w:val="NormalTok"/>
+        </w:rPr>
+        <w:t xml:space="preserve">)</w:t>
+      </w:r>
+    </w:p>
+    <w:p>
+      <w:pPr>
+        <w:pStyle w:val="FirstParagraph"/>
+      </w:pPr>
+      <w:r>
+        <w:drawing>
+          <wp:inline>
+            <wp:extent cx="5334000" cy="4267200"/>
+            <wp:effectExtent b="0" l="0" r="0" t="0"/>
+            <wp:docPr descr="" id="1" name="Picture"/>
+            <a:graphic>
+              <a:graphicData uri="http://schemas.openxmlformats.org/drawingml/2006/picture">
+                <pic:pic>
+                  <pic:nvPicPr>
+                    <pic:cNvPr descr="Week_1_Assignment_files/figure-docx/further_exploration-3.png" id="0" name="Picture"/>
+                    <pic:cNvPicPr>
+                      <a:picLocks noChangeArrowheads="1" noChangeAspect="1"/>
+                    </pic:cNvPicPr>
+                  </pic:nvPicPr>
+                  <pic:blipFill>
+                    <a:blip r:embed="rId28"/>
+                    <a:stretch>
+                      <a:fillRect/>
+                    </a:stretch>
+                  </pic:blipFill>
+                  <pic:spPr bwMode="auto">
+                    <a:xfrm>
+                      <a:off x="0" y="0"/>
+                      <a:ext cx="5334000" cy="4267200"/>
+                    </a:xfrm>
+                    <a:prstGeom prst="rect">
+                      <a:avLst/>
+                    </a:prstGeom>
+                    <a:noFill/>
+                    <a:ln w="9525">
+                      <a:noFill/>
+                      <a:headEnd/>
+                      <a:tailEnd/>
+                    </a:ln>
+                  </pic:spPr>
+                </pic:pic>
+              </a:graphicData>
+            </a:graphic>
+          </wp:inline>
+        </w:drawing>
+      </w:r>
+      <w:r>
+        <w:t xml:space="preserve"> </w:t>
+      </w:r>
+      <w:r>
+        <w:t xml:space="preserve">As the number of students from the top 10% of their high school class increases, the acceptance rate decreases. This would indicate that colleges that receive more competitive applications are able to be more selective. The median acceptance rate is slightly higher for private schools but they have many more outlier examples of lower acceptance rates. Graduation rate is generally higher for schools with lower acceptance rates. In general, it appears that stronger students tend to go to more selective schools and that selective schools tend to have higher graduation rates. The most selective schools tend to be private.</w:t>
+      </w:r>
+    </w:p>
     <w:sectPr/>
   </w:body>
 </w:document>
@@ -2765,7 +3239,7 @@
     </w:lvl>
   </w:abstractNum>
   <w:abstractNum w:abstractNumId="990">
-    <w:nsid w:val="f695cf74"/>
+    <w:nsid w:val="a729dab5"/>
     <w:multiLevelType w:val="multilevel"/>
     <w:lvl w:ilvl="0">
       <w:numFmt w:val="bullet"/>
@@ -2846,7 +3320,7 @@
     </w:lvl>
   </w:abstractNum>
   <w:abstractNum w:abstractNumId="991">
-    <w:nsid w:val="d313983f"/>
+    <w:nsid w:val="f20a4f40"/>
     <w:multiLevelType w:val="multilevel"/>
     <w:lvl w:ilvl="0">
       <w:numFmt w:val="bullet"/>
@@ -2927,7 +3401,7 @@
     </w:lvl>
   </w:abstractNum>
   <w:abstractNum w:abstractNumId="99711">
-    <w:nsid w:val="3f01abac"/>
+    <w:nsid w:val="2f6d3722"/>
     <w:multiLevelType w:val="multilevel"/>
     <w:lvl w:ilvl="0">
       <w:start w:val="1"/>
@@ -3015,7 +3489,7 @@
     </w:lvl>
   </w:abstractNum>
   <w:abstractNum w:abstractNumId="99712">
-    <w:nsid w:val="3f67e9e6"/>
+    <w:nsid w:val="d8f0ba78"/>
     <w:multiLevelType w:val="multilevel"/>
     <w:lvl w:ilvl="0">
       <w:start w:val="2"/>
@@ -3103,7 +3577,7 @@
     </w:lvl>
   </w:abstractNum>
   <w:abstractNum w:abstractNumId="99713">
-    <w:nsid w:val="656cfe35"/>
+    <w:nsid w:val="566f9010"/>
     <w:multiLevelType w:val="multilevel"/>
     <w:lvl w:ilvl="0">
       <w:start w:val="3"/>
@@ -3191,7 +3665,7 @@
     </w:lvl>
   </w:abstractNum>
   <w:abstractNum w:abstractNumId="99714">
-    <w:nsid w:val="7d570634"/>
+    <w:nsid w:val="b1df8eef"/>
     <w:multiLevelType w:val="multilevel"/>
     <w:lvl w:ilvl="0">
       <w:start w:val="4"/>
@@ -3279,7 +3753,7 @@
     </w:lvl>
   </w:abstractNum>
   <w:abstractNum w:abstractNumId="99511">
-    <w:nsid w:val="95035e26"/>
+    <w:nsid w:val="cbea2c5d"/>
     <w:multiLevelType w:val="multilevel"/>
     <w:lvl w:ilvl="0">
       <w:start w:val="1"/>
@@ -3367,7 +3841,7 @@
     </w:lvl>
   </w:abstractNum>
   <w:abstractNum w:abstractNumId="99512">
-    <w:nsid w:val="d47e2f27"/>
+    <w:nsid w:val="bea4db4d"/>
     <w:multiLevelType w:val="multilevel"/>
     <w:lvl w:ilvl="0">
       <w:start w:val="2"/>
@@ -3455,7 +3929,7 @@
     </w:lvl>
   </w:abstractNum>
   <w:abstractNum w:abstractNumId="99513">
-    <w:nsid w:val="4b1dcaaf"/>
+    <w:nsid w:val="88aa71dc"/>
     <w:multiLevelType w:val="multilevel"/>
     <w:lvl w:ilvl="0">
       <w:start w:val="3"/>
@@ -3543,7 +4017,7 @@
     </w:lvl>
   </w:abstractNum>
   <w:abstractNum w:abstractNumId="99514">
-    <w:nsid w:val="e89c009e"/>
+    <w:nsid w:val="a617c970"/>
     <w:multiLevelType w:val="multilevel"/>
     <w:lvl w:ilvl="0">
       <w:start w:val="4"/>
@@ -3631,7 +4105,7 @@
     </w:lvl>
   </w:abstractNum>
   <w:abstractNum w:abstractNumId="997122">
-    <w:nsid w:val="6b1c0eaf"/>
+    <w:nsid w:val="acb2f403"/>
     <w:multiLevelType w:val="multilevel"/>
     <w:lvl w:ilvl="0">
       <w:start w:val="22"/>

</xml_diff>